<commit_message>
Use Case Add University
</commit_message>
<xml_diff>
--- a/Documentation and Planning/Use-Case Add University.docx
+++ b/Documentation and Planning/Use-Case Add University.docx
@@ -33,7 +33,13 @@
         <w:fldChar w:fldCharType="end"/>
       </w:r>
       <w:r>
-        <w:t>dd Institution</w:t>
+        <w:t xml:space="preserve">dd </w:t>
+      </w:r>
+      <w:r>
+        <w:rPr>
+          <w:lang w:val="de-DE"/>
+        </w:rPr>
+        <w:t>University</w:t>
       </w:r>
     </w:p>
     <w:p>
@@ -1067,7 +1073,18 @@
       <w:bookmarkStart w:id="0" w:name="_Toc425054503"/>
       <w:bookmarkStart w:id="1" w:name="_Toc423410237"/>
       <w:r>
-        <w:t xml:space="preserve">Add Institution </w:t>
+        <w:t xml:space="preserve">Add </w:t>
+      </w:r>
+      <w:r>
+        <w:rPr>
+          <w:lang w:val="de-DE"/>
+        </w:rPr>
+        <w:t>University</w:t>
+      </w:r>
+      <w:bookmarkStart w:id="27" w:name="_GoBack"/>
+      <w:bookmarkEnd w:id="27"/>
+      <w:r>
+        <w:t xml:space="preserve"> </w:t>
       </w:r>
       <w:bookmarkEnd w:id="0"/>
       <w:bookmarkEnd w:id="1"/>
@@ -1077,8 +1094,8 @@
         <w:pStyle w:val="2"/>
       </w:pPr>
       <w:bookmarkStart w:id="2" w:name="_Toc465773435"/>
-      <w:bookmarkStart w:id="3" w:name="_Toc423410238"/>
-      <w:bookmarkStart w:id="4" w:name="_Toc425054504"/>
+      <w:bookmarkStart w:id="3" w:name="_Toc425054504"/>
+      <w:bookmarkStart w:id="4" w:name="_Toc423410238"/>
       <w:r>
         <w:t>Use-Case Name</w:t>
       </w:r>
@@ -1109,9 +1126,9 @@
         <w:pStyle w:val="2"/>
         <w:widowControl/>
       </w:pPr>
-      <w:bookmarkStart w:id="6" w:name="_Toc425054505"/>
-      <w:bookmarkStart w:id="7" w:name="_Toc465773437"/>
-      <w:bookmarkStart w:id="8" w:name="_Toc423410239"/>
+      <w:bookmarkStart w:id="6" w:name="_Toc465773437"/>
+      <w:bookmarkStart w:id="7" w:name="_Toc423410239"/>
+      <w:bookmarkStart w:id="8" w:name="_Toc425054505"/>
       <w:r>
         <w:t>Flow of Events</w:t>
       </w:r>
@@ -1124,9 +1141,9 @@
         <w:pStyle w:val="3"/>
         <w:widowControl/>
       </w:pPr>
-      <w:bookmarkStart w:id="9" w:name="_Toc465773438"/>
-      <w:bookmarkStart w:id="10" w:name="_Toc423410240"/>
-      <w:bookmarkStart w:id="11" w:name="_Toc425054506"/>
+      <w:bookmarkStart w:id="9" w:name="_Toc425054506"/>
+      <w:bookmarkStart w:id="10" w:name="_Toc465773438"/>
+      <w:bookmarkStart w:id="11" w:name="_Toc423410240"/>
       <w:r>
         <w:t>Basic Flow</w:t>
       </w:r>
@@ -1169,7 +1186,7 @@
           <w:lang w:val="de-DE"/>
         </w:rPr>
         <w:pict>
-          <v:shape id="_x0000_s1027" o:spid="_x0000_s1027" o:spt="75" alt="" type="#_x0000_t75" style="position:absolute;left:0pt;margin-left:41.4pt;margin-top:1.95pt;height:471.95pt;width:362.6pt;mso-wrap-distance-bottom:0pt;mso-wrap-distance-left:9pt;mso-wrap-distance-right:9pt;mso-wrap-distance-top:0pt;z-index:251671552;mso-width-relative:page;mso-height-relative:page;" o:ole="t" filled="f" o:preferrelative="t" stroked="f" coordsize="21600,21600">
+          <v:shape id="_x0000_s1027" o:spid="_x0000_s1027" o:spt="75" type="#_x0000_t75" style="position:absolute;left:0pt;margin-left:41.4pt;margin-top:1.95pt;height:471.95pt;width:362.6pt;mso-wrap-distance-bottom:0pt;mso-wrap-distance-left:9pt;mso-wrap-distance-right:9pt;mso-wrap-distance-top:0pt;z-index:251671552;mso-width-relative:page;mso-height-relative:page;" o:ole="t" filled="f" o:preferrelative="t" stroked="f" coordsize="21600,21600">
             <v:path/>
             <v:fill on="f" focussize="0,0"/>
             <v:stroke on="f"/>
@@ -1911,8 +1928,6 @@
           <w:lang w:val="de-DE"/>
         </w:rPr>
       </w:pPr>
-      <w:bookmarkStart w:id="27" w:name="_GoBack"/>
-      <w:bookmarkEnd w:id="27"/>
     </w:p>
     <w:p>
       <w:pPr>
@@ -2024,9 +2039,9 @@
         <w:pStyle w:val="3"/>
         <w:widowControl/>
       </w:pPr>
-      <w:bookmarkStart w:id="19" w:name="_Toc465773442"/>
-      <w:bookmarkStart w:id="20" w:name="_Toc423410254"/>
-      <w:bookmarkStart w:id="21" w:name="_Toc425054513"/>
+      <w:bookmarkStart w:id="19" w:name="_Toc423410254"/>
+      <w:bookmarkStart w:id="20" w:name="_Toc425054513"/>
+      <w:bookmarkStart w:id="21" w:name="_Toc465773442"/>
       <w:r>
         <w:rPr>
           <w:lang w:val="de-DE"/>
@@ -2048,9 +2063,9 @@
         <w:pStyle w:val="2"/>
         <w:widowControl/>
       </w:pPr>
-      <w:bookmarkStart w:id="22" w:name="_Toc425054514"/>
-      <w:bookmarkStart w:id="23" w:name="_Toc423410255"/>
-      <w:bookmarkStart w:id="24" w:name="_Toc465773443"/>
+      <w:bookmarkStart w:id="22" w:name="_Toc465773443"/>
+      <w:bookmarkStart w:id="23" w:name="_Toc425054514"/>
+      <w:bookmarkStart w:id="24" w:name="_Toc423410255"/>
       <w:r>
         <w:t>Postconditions</w:t>
       </w:r>
@@ -2567,7 +2582,7 @@
     <w:lsdException w:qFormat="1" w:unhideWhenUsed="0" w:uiPriority="7" w:semiHidden="0" w:name="Title"/>
     <w:lsdException w:unhideWhenUsed="0" w:uiPriority="0" w:semiHidden="0" w:name="Closing"/>
     <w:lsdException w:unhideWhenUsed="0" w:uiPriority="0" w:semiHidden="0" w:name="Signature"/>
-    <w:lsdException w:uiPriority="1" w:name="Default Paragraph Font"/>
+    <w:lsdException w:qFormat="1" w:uiPriority="1" w:semiHidden="0" w:name="Default Paragraph Font"/>
     <w:lsdException w:qFormat="1" w:unhideWhenUsed="0" w:uiPriority="6" w:semiHidden="0" w:name="Body Text"/>
     <w:lsdException w:qFormat="1" w:unhideWhenUsed="0" w:uiPriority="6" w:semiHidden="0" w:name="Body Text Indent"/>
     <w:lsdException w:unhideWhenUsed="0" w:uiPriority="0" w:semiHidden="0" w:name="List Continue"/>
@@ -2605,7 +2620,7 @@
     <w:lsdException w:unhideWhenUsed="0" w:uiPriority="0" w:semiHidden="0" w:name="HTML Sample"/>
     <w:lsdException w:unhideWhenUsed="0" w:uiPriority="0" w:semiHidden="0" w:name="HTML Typewriter"/>
     <w:lsdException w:unhideWhenUsed="0" w:uiPriority="0" w:semiHidden="0" w:name="HTML Variable"/>
-    <w:lsdException w:uiPriority="99" w:name="Normal Table"/>
+    <w:lsdException w:uiPriority="99" w:semiHidden="0" w:name="Normal Table"/>
     <w:lsdException w:unhideWhenUsed="0" w:uiPriority="0" w:semiHidden="0" w:name="annotation subject"/>
     <w:lsdException w:unhideWhenUsed="0" w:uiPriority="0" w:semiHidden="0" w:name="Table Simple 1"/>
     <w:lsdException w:unhideWhenUsed="0" w:uiPriority="0" w:semiHidden="0" w:name="Table Simple 2"/>
@@ -2935,6 +2950,7 @@
   <w:style w:type="character" w:default="1" w:styleId="32">
     <w:name w:val="Default Paragraph Font"/>
     <w:unhideWhenUsed/>
+    <w:qFormat/>
     <w:uiPriority w:val="1"/>
   </w:style>
   <w:style w:type="table" w:default="1" w:styleId="36">

</xml_diff>